<commit_message>
Små ændringer i Interessentanalysen
</commit_message>
<xml_diff>
--- a/Rapport/partials/Interessenter.docx
+++ b/Rapport/partials/Interessenter.docx
@@ -106,7 +106,37 @@
           <w:szCs w:val="24"/>
           <w:lang w:val="da-DK" w:eastAsia="en-GB"/>
         </w:rPr>
-        <w:t>der først kigges på de forskellige interessenter og deres indflydelse på skemaet</w:t>
+        <w:t>det først undersøges hvilke</w:t>
+      </w:r>
+      <w:r>
+        <w:rPr>
+          <w:rFonts w:ascii="Calibri" w:eastAsia="Times New Roman" w:hAnsi="Calibri" w:cs="Calibri"/>
+          <w:color w:val="000000"/>
+          <w:sz w:val="24"/>
+          <w:szCs w:val="24"/>
+          <w:lang w:val="da-DK" w:eastAsia="en-GB"/>
+        </w:rPr>
+        <w:t xml:space="preserve"> forskellige interessenter </w:t>
+      </w:r>
+      <w:r>
+        <w:rPr>
+          <w:rFonts w:ascii="Calibri" w:eastAsia="Times New Roman" w:hAnsi="Calibri" w:cs="Calibri"/>
+          <w:color w:val="000000"/>
+          <w:sz w:val="24"/>
+          <w:szCs w:val="24"/>
+          <w:lang w:val="da-DK" w:eastAsia="en-GB"/>
+        </w:rPr>
+        <w:t xml:space="preserve">der er </w:t>
+      </w:r>
+      <w:r>
+        <w:rPr>
+          <w:rFonts w:ascii="Calibri" w:eastAsia="Times New Roman" w:hAnsi="Calibri" w:cs="Calibri"/>
+          <w:color w:val="000000"/>
+          <w:sz w:val="24"/>
+          <w:szCs w:val="24"/>
+          <w:lang w:val="da-DK" w:eastAsia="en-GB"/>
+        </w:rPr>
+        <w:t>og deres indflydelse på skemaet</w:t>
       </w:r>
       <w:r>
         <w:rPr>
@@ -188,7 +218,47 @@
           <w:szCs w:val="24"/>
           <w:lang w:val="da-DK" w:eastAsia="en-GB"/>
         </w:rPr>
-        <w:t>åde uddannelsesministeriet og kommunen visse krav til hvilke timer der skal skrives på skemaet og hvor mange.</w:t>
+        <w:t>åde uddannelsesministeriet og komm</w:t>
+      </w:r>
+      <w:r>
+        <w:rPr>
+          <w:rFonts w:ascii="Calibri" w:eastAsia="Times New Roman" w:hAnsi="Calibri" w:cs="Calibri"/>
+          <w:color w:val="000000"/>
+          <w:sz w:val="24"/>
+          <w:szCs w:val="24"/>
+          <w:lang w:val="da-DK" w:eastAsia="en-GB"/>
+        </w:rPr>
+        <w:t>unen visse krav til hvilke fag</w:t>
+      </w:r>
+      <w:r>
+        <w:rPr>
+          <w:rFonts w:ascii="Calibri" w:eastAsia="Times New Roman" w:hAnsi="Calibri" w:cs="Calibri"/>
+          <w:color w:val="000000"/>
+          <w:sz w:val="24"/>
+          <w:szCs w:val="24"/>
+          <w:lang w:val="da-DK" w:eastAsia="en-GB"/>
+        </w:rPr>
+        <w:t xml:space="preserve"> der skal skrives på skemaet og hvor mange</w:t>
+      </w:r>
+      <w:r>
+        <w:rPr>
+          <w:rFonts w:ascii="Calibri" w:eastAsia="Times New Roman" w:hAnsi="Calibri" w:cs="Calibri"/>
+          <w:color w:val="000000"/>
+          <w:sz w:val="24"/>
+          <w:szCs w:val="24"/>
+          <w:lang w:val="da-DK" w:eastAsia="en-GB"/>
+        </w:rPr>
+        <w:t xml:space="preserve"> lektioner der skal afsættes til de forskellige fag</w:t>
+      </w:r>
+      <w:r>
+        <w:rPr>
+          <w:rFonts w:ascii="Calibri" w:eastAsia="Times New Roman" w:hAnsi="Calibri" w:cs="Calibri"/>
+          <w:color w:val="000000"/>
+          <w:sz w:val="24"/>
+          <w:szCs w:val="24"/>
+          <w:lang w:val="da-DK" w:eastAsia="en-GB"/>
+        </w:rPr>
+        <w:t>.</w:t>
       </w:r>
     </w:p>
     <w:p>
@@ -271,7 +341,27 @@
           <w:szCs w:val="24"/>
           <w:lang w:val="da-DK" w:eastAsia="en-GB"/>
         </w:rPr>
-        <w:t>se er det ham, der har ansvaret.</w:t>
+        <w:t xml:space="preserve">se er det </w:t>
+      </w:r>
+      <w:r>
+        <w:rPr>
+          <w:rFonts w:ascii="Calibri" w:eastAsia="Times New Roman" w:hAnsi="Calibri" w:cs="Calibri"/>
+          <w:color w:val="000000"/>
+          <w:sz w:val="24"/>
+          <w:szCs w:val="24"/>
+          <w:lang w:val="da-DK" w:eastAsia="en-GB"/>
+        </w:rPr>
+        <w:t>person der har planlagt skemaet</w:t>
+      </w:r>
+      <w:r>
+        <w:rPr>
+          <w:rFonts w:ascii="Calibri" w:eastAsia="Times New Roman" w:hAnsi="Calibri" w:cs="Calibri"/>
+          <w:color w:val="000000"/>
+          <w:sz w:val="24"/>
+          <w:szCs w:val="24"/>
+          <w:lang w:val="da-DK" w:eastAsia="en-GB"/>
+        </w:rPr>
+        <w:t>, der har ansvaret.</w:t>
       </w:r>
       <w:r>
         <w:rPr>
@@ -331,7 +421,47 @@
           <w:szCs w:val="24"/>
           <w:lang w:val="da-DK" w:eastAsia="en-GB"/>
         </w:rPr>
-        <w:t xml:space="preserve"> timer af til at 70 personer skal sidde og lave et skema, og de</w:t>
+        <w:t xml:space="preserve"> timer af til at 70 personer skal </w:t>
+      </w:r>
+      <w:r>
+        <w:rPr>
+          <w:rFonts w:ascii="Calibri" w:eastAsia="Times New Roman" w:hAnsi="Calibri" w:cs="Calibri"/>
+          <w:color w:val="000000"/>
+          <w:sz w:val="24"/>
+          <w:szCs w:val="24"/>
+          <w:lang w:val="da-DK" w:eastAsia="en-GB"/>
+        </w:rPr>
+        <w:t xml:space="preserve">lave </w:t>
+      </w:r>
+      <w:r>
+        <w:rPr>
+          <w:rFonts w:ascii="Calibri" w:eastAsia="Times New Roman" w:hAnsi="Calibri" w:cs="Calibri"/>
+          <w:color w:val="000000"/>
+          <w:sz w:val="24"/>
+          <w:szCs w:val="24"/>
+          <w:lang w:val="da-DK" w:eastAsia="en-GB"/>
+        </w:rPr>
+        <w:t>skema</w:t>
+      </w:r>
+      <w:r>
+        <w:rPr>
+          <w:rFonts w:ascii="Calibri" w:eastAsia="Times New Roman" w:hAnsi="Calibri" w:cs="Calibri"/>
+          <w:color w:val="000000"/>
+          <w:sz w:val="24"/>
+          <w:szCs w:val="24"/>
+          <w:lang w:val="da-DK" w:eastAsia="en-GB"/>
+        </w:rPr>
+        <w:t>et for skoleåret</w:t>
+      </w:r>
+      <w:r>
+        <w:rPr>
+          <w:rFonts w:ascii="Calibri" w:eastAsia="Times New Roman" w:hAnsi="Calibri" w:cs="Calibri"/>
+          <w:color w:val="000000"/>
+          <w:sz w:val="24"/>
+          <w:szCs w:val="24"/>
+          <w:lang w:val="da-DK" w:eastAsia="en-GB"/>
+        </w:rPr>
+        <w:t>, og de</w:t>
       </w:r>
       <w:r>
         <w:rPr>
@@ -391,7 +521,7 @@
           <w:szCs w:val="24"/>
           <w:lang w:val="da-DK" w:eastAsia="en-GB"/>
         </w:rPr>
-        <w:t xml:space="preserve"> et program der gør det en lille smule hurtigere at producere et godt skoleskema, vil der være mange penge at spare. </w:t>
+        <w:t xml:space="preserve"> et program der gør det en hurtigere at producere et godt skoleskema, vil der være mange penge at spare. </w:t>
       </w:r>
     </w:p>
     <w:p>
@@ -584,7 +714,19 @@
           <w:szCs w:val="24"/>
           <w:lang w:val="da-DK" w:eastAsia="en-GB"/>
         </w:rPr>
-        <w:t xml:space="preserve"> når de laver deres skema. De</w:t>
+        <w:t xml:space="preserve"> når de planlægger</w:t>
+      </w:r>
+      <w:bookmarkStart w:id="0" w:name="_GoBack"/>
+      <w:bookmarkEnd w:id="0"/>
+      <w:r>
+        <w:rPr>
+          <w:rFonts w:ascii="Calibri" w:eastAsia="Times New Roman" w:hAnsi="Calibri" w:cs="Calibri"/>
+          <w:color w:val="000000"/>
+          <w:sz w:val="24"/>
+          <w:szCs w:val="24"/>
+          <w:lang w:val="da-DK" w:eastAsia="en-GB"/>
+        </w:rPr>
+        <w:t xml:space="preserve"> deres skema. De</w:t>
       </w:r>
       <w:r>
         <w:rPr>
@@ -1631,8 +1773,6 @@
               </w:rPr>
               <w:t>er den ikke med i processen.</w:t>
             </w:r>
-            <w:bookmarkStart w:id="0" w:name="_GoBack"/>
-            <w:bookmarkEnd w:id="0"/>
           </w:p>
         </w:tc>
         <w:tc>

</xml_diff>